<commit_message>
Frontend module added to main project
</commit_message>
<xml_diff>
--- a/Documentacion/Informe-Final/Who-Pays-Informe-Final-v1.2.docx
+++ b/Documentacion/Informe-Final/Who-Pays-Informe-Final-v1.2.docx
@@ -874,8 +874,6 @@
           <w:docGrid w:linePitch="258"/>
         </w:sectPr>
       </w:pPr>
-      <w:bookmarkStart w:id="0" w:name="_GoBack"/>
-      <w:bookmarkEnd w:id="0"/>
     </w:p>
     <w:p>
       <w:pPr>
@@ -5522,15 +5520,6 @@
           <w:lang w:val="ca-ES"/>
         </w:rPr>
       </w:pPr>
-    </w:p>
-    <w:p>
-      <w:pPr>
-        <w:pStyle w:val="PARAGRAPH"/>
-        <w:ind w:firstLine="0"/>
-        <w:rPr>
-          <w:lang w:val="ca-ES"/>
-        </w:rPr>
-      </w:pPr>
       <w:r>
         <w:rPr>
           <w:lang w:val="ca-ES"/>
@@ -5873,21 +5862,27 @@
         <w:rPr>
           <w:lang w:val="ca-ES"/>
         </w:rPr>
+        <w:t xml:space="preserve">Spring Webflux adds two of it’s own publishers, </w:t>
+      </w:r>
+      <w:r>
+        <w:rPr>
+          <w:b/>
+          <w:lang w:val="ca-ES"/>
+        </w:rPr>
+        <w:t>Mono</w:t>
+      </w:r>
+      <w:r>
+        <w:rPr>
+          <w:lang w:val="ca-ES"/>
+        </w:rPr>
+        <w:t xml:space="preserve"> </w:t>
+      </w:r>
+      <w:r>
+        <w:rPr>
+          <w:lang w:val="ca-ES"/>
+        </w:rPr>
         <w:lastRenderedPageBreak/>
-        <w:t xml:space="preserve">Spring Webflux adds two of it’s own publishers, </w:t>
-      </w:r>
-      <w:r>
-        <w:rPr>
-          <w:b/>
-          <w:lang w:val="ca-ES"/>
-        </w:rPr>
-        <w:t>Mono</w:t>
-      </w:r>
-      <w:r>
-        <w:rPr>
-          <w:lang w:val="ca-ES"/>
-        </w:rPr>
-        <w:t xml:space="preserve"> and </w:t>
+        <w:t xml:space="preserve">and </w:t>
       </w:r>
       <w:r>
         <w:rPr>
@@ -6360,7 +6355,13 @@
         <w:rPr>
           <w:lang w:val="ca-ES"/>
         </w:rPr>
-        <w:t>In order to be able to use Asynchronous calls to our server, our services use Netty a Non-Blocking server instead of the standard Tomcat which is Blocking.</w:t>
+        <w:t xml:space="preserve">In order to be able to use Asynchronous calls to our server, </w:t>
+      </w:r>
+      <w:r>
+        <w:rPr>
+          <w:lang w:val="ca-ES"/>
+        </w:rPr>
+        <w:t>our services use Netty a Non-Blocking server instead of the standard Tomcat which is Blocking.</w:t>
       </w:r>
     </w:p>
     <w:p>
@@ -8543,7 +8544,73 @@
           <w:lang w:val="ca-ES"/>
         </w:rPr>
         <w:drawing>
-          <wp:anchor distT="0" distB="0" distL="114300" distR="114300" simplePos="0" relativeHeight="251678720" behindDoc="0" locked="0" layoutInCell="1" allowOverlap="1" wp14:anchorId="0B6D7BD6" wp14:editId="02347DBD">
+          <wp:anchor distT="0" distB="0" distL="114300" distR="114300" simplePos="0" relativeHeight="251677696" behindDoc="0" locked="0" layoutInCell="1" allowOverlap="1" wp14:anchorId="76EE6D39" wp14:editId="2DC24681">
+            <wp:simplePos x="0" y="0"/>
+            <wp:positionH relativeFrom="column">
+              <wp:posOffset>4601845</wp:posOffset>
+            </wp:positionH>
+            <wp:positionV relativeFrom="paragraph">
+              <wp:posOffset>504190</wp:posOffset>
+            </wp:positionV>
+            <wp:extent cx="2276475" cy="4723130"/>
+            <wp:effectExtent l="0" t="0" r="9525" b="1270"/>
+            <wp:wrapSquare wrapText="bothSides"/>
+            <wp:docPr id="31" name="Picture 31"/>
+            <wp:cNvGraphicFramePr>
+              <a:graphicFrameLocks xmlns:a="http://schemas.openxmlformats.org/drawingml/2006/main" noChangeAspect="1"/>
+            </wp:cNvGraphicFramePr>
+            <a:graphic xmlns:a="http://schemas.openxmlformats.org/drawingml/2006/main">
+              <a:graphicData uri="http://schemas.openxmlformats.org/drawingml/2006/picture">
+                <pic:pic xmlns:pic="http://schemas.openxmlformats.org/drawingml/2006/picture">
+                  <pic:nvPicPr>
+                    <pic:cNvPr id="25" name="Who-Pays-Members.jpg"/>
+                    <pic:cNvPicPr/>
+                  </pic:nvPicPr>
+                  <pic:blipFill>
+                    <a:blip r:embed="rId29" cstate="print">
+                      <a:extLst>
+                        <a:ext uri="{28A0092B-C50C-407E-A947-70E740481C1C}">
+                          <a14:useLocalDpi xmlns:a14="http://schemas.microsoft.com/office/drawing/2010/main" val="0"/>
+                        </a:ext>
+                      </a:extLst>
+                    </a:blip>
+                    <a:stretch>
+                      <a:fillRect/>
+                    </a:stretch>
+                  </pic:blipFill>
+                  <pic:spPr>
+                    <a:xfrm>
+                      <a:off x="0" y="0"/>
+                      <a:ext cx="2276475" cy="4723130"/>
+                    </a:xfrm>
+                    <a:prstGeom prst="rect">
+                      <a:avLst/>
+                    </a:prstGeom>
+                  </pic:spPr>
+                </pic:pic>
+              </a:graphicData>
+            </a:graphic>
+            <wp14:sizeRelH relativeFrom="margin">
+              <wp14:pctWidth>0</wp14:pctWidth>
+            </wp14:sizeRelH>
+            <wp14:sizeRelV relativeFrom="margin">
+              <wp14:pctHeight>0</wp14:pctHeight>
+            </wp14:sizeRelV>
+          </wp:anchor>
+        </w:drawing>
+      </w:r>
+      <w:r>
+        <w:rPr>
+          <w:rFonts w:ascii="Helvetica" w:hAnsi="Helvetica"/>
+          <w:b/>
+          <w:bCs/>
+          <w:noProof/>
+          <w:color w:val="000000"/>
+          <w:sz w:val="22"/>
+          <w:lang w:val="ca-ES"/>
+        </w:rPr>
+        <w:drawing>
+          <wp:anchor distT="0" distB="0" distL="114300" distR="114300" simplePos="0" relativeHeight="251678720" behindDoc="0" locked="0" layoutInCell="1" allowOverlap="1" wp14:anchorId="0B6D7BD6" wp14:editId="1E849D50">
             <wp:simplePos x="0" y="0"/>
             <wp:positionH relativeFrom="column">
               <wp:posOffset>7002145</wp:posOffset>
@@ -8566,7 +8633,7 @@
                     <pic:cNvPicPr/>
                   </pic:nvPicPr>
                   <pic:blipFill>
-                    <a:blip r:embed="rId29" cstate="print">
+                    <a:blip r:embed="rId30" cstate="print">
                       <a:extLst>
                         <a:ext uri="{28A0092B-C50C-407E-A947-70E740481C1C}">
                           <a14:useLocalDpi xmlns:a14="http://schemas.microsoft.com/office/drawing/2010/main" val="0"/>
@@ -8595,66 +8662,6 @@
             <wp14:sizeRelV relativeFrom="margin">
               <wp14:pctHeight>0</wp14:pctHeight>
             </wp14:sizeRelV>
-          </wp:anchor>
-        </w:drawing>
-      </w:r>
-      <w:r>
-        <w:rPr>
-          <w:rFonts w:ascii="Helvetica" w:hAnsi="Helvetica"/>
-          <w:b/>
-          <w:bCs/>
-          <w:noProof/>
-          <w:color w:val="000000"/>
-          <w:sz w:val="22"/>
-          <w:lang w:val="ca-ES"/>
-        </w:rPr>
-        <w:drawing>
-          <wp:anchor distT="0" distB="0" distL="114300" distR="114300" simplePos="0" relativeHeight="251677696" behindDoc="0" locked="0" layoutInCell="1" allowOverlap="1" wp14:anchorId="76EE6D39" wp14:editId="33E11633">
-            <wp:simplePos x="0" y="0"/>
-            <wp:positionH relativeFrom="column">
-              <wp:posOffset>4650105</wp:posOffset>
-            </wp:positionH>
-            <wp:positionV relativeFrom="paragraph">
-              <wp:posOffset>504190</wp:posOffset>
-            </wp:positionV>
-            <wp:extent cx="2235200" cy="4723130"/>
-            <wp:effectExtent l="0" t="0" r="0" b="1270"/>
-            <wp:wrapSquare wrapText="bothSides"/>
-            <wp:docPr id="31" name="Picture 31"/>
-            <wp:cNvGraphicFramePr>
-              <a:graphicFrameLocks xmlns:a="http://schemas.openxmlformats.org/drawingml/2006/main" noChangeAspect="1"/>
-            </wp:cNvGraphicFramePr>
-            <a:graphic xmlns:a="http://schemas.openxmlformats.org/drawingml/2006/main">
-              <a:graphicData uri="http://schemas.openxmlformats.org/drawingml/2006/picture">
-                <pic:pic xmlns:pic="http://schemas.openxmlformats.org/drawingml/2006/picture">
-                  <pic:nvPicPr>
-                    <pic:cNvPr id="25" name="Who-Pays-Members.jpg"/>
-                    <pic:cNvPicPr/>
-                  </pic:nvPicPr>
-                  <pic:blipFill>
-                    <a:blip r:embed="rId30" cstate="print">
-                      <a:extLst>
-                        <a:ext uri="{28A0092B-C50C-407E-A947-70E740481C1C}">
-                          <a14:useLocalDpi xmlns:a14="http://schemas.microsoft.com/office/drawing/2010/main" val="0"/>
-                        </a:ext>
-                      </a:extLst>
-                    </a:blip>
-                    <a:stretch>
-                      <a:fillRect/>
-                    </a:stretch>
-                  </pic:blipFill>
-                  <pic:spPr>
-                    <a:xfrm flipH="1">
-                      <a:off x="0" y="0"/>
-                      <a:ext cx="2235200" cy="4723130"/>
-                    </a:xfrm>
-                    <a:prstGeom prst="rect">
-                      <a:avLst/>
-                    </a:prstGeom>
-                  </pic:spPr>
-                </pic:pic>
-              </a:graphicData>
-            </a:graphic>
           </wp:anchor>
         </w:drawing>
       </w:r>
@@ -8988,6 +8995,8 @@
         </w:rPr>
         <w:tab/>
       </w:r>
+      <w:bookmarkStart w:id="0" w:name="_GoBack"/>
+      <w:bookmarkEnd w:id="0"/>
     </w:p>
     <w:p>
       <w:pPr>
@@ -13284,7 +13293,7 @@
 </file>
 
 <file path=customXml/itemProps1.xml><?xml version="1.0" encoding="utf-8"?>
-<ds:datastoreItem xmlns:ds="http://schemas.openxmlformats.org/officeDocument/2006/customXml" ds:itemID="{A2425F46-8561-40B5-AB3D-31790191071C}">
+<ds:datastoreItem xmlns:ds="http://schemas.openxmlformats.org/officeDocument/2006/customXml" ds:itemID="{E9E5F4B8-2F7C-4593-805D-BDA5BD79A171}">
   <ds:schemaRefs>
     <ds:schemaRef ds:uri="http://schemas.openxmlformats.org/officeDocument/2006/bibliography"/>
   </ds:schemaRefs>

</xml_diff>